<commit_message>
Convenios: resolution file generator fixes
</commit_message>
<xml_diff>
--- a/public/word-template/resolucionhead2022.docx
+++ b/public/word-template/resolucionhead2022.docx
@@ -23,7 +23,25 @@
           <w:b/>
           <w:w w:val="90"/>
         </w:rPr>
-        <w:t>RESOLUCIÓN EXENTA N° ___________________</w:t>
+        <w:t xml:space="preserve">RESOLUCIÓN EXENTA </w:t>
+      </w:r>
+      <w:proofErr w:type="spellStart"/>
+      <w:r>
+        <w:rPr>
+          <w:rFonts w:cstheme="minorHAnsi"/>
+          <w:b/>
+          <w:w w:val="90"/>
+        </w:rPr>
+        <w:t>N°</w:t>
+      </w:r>
+      <w:proofErr w:type="spellEnd"/>
+      <w:r>
+        <w:rPr>
+          <w:rFonts w:cstheme="minorHAnsi"/>
+          <w:b/>
+          <w:w w:val="90"/>
+        </w:rPr>
+        <w:t xml:space="preserve"> ___________________</w:t>
       </w:r>
       <w:r>
         <w:rPr>
@@ -309,43 +327,181 @@
           <w:rFonts w:ascii="Calibri" w:eastAsia="Calibri" w:hAnsi="Calibri" w:cs="Calibri"/>
           <w:w w:val="90"/>
         </w:rPr>
-        <w:t xml:space="preserve">; </w:t>
+        <w:t>;</w:t>
       </w:r>
       <w:r>
         <w:rPr>
           <w:rFonts w:ascii="Calibri" w:eastAsia="Calibri" w:hAnsi="Calibri" w:cs="Calibri"/>
           <w:w w:val="90"/>
         </w:rPr>
-        <w:t xml:space="preserve">Decreto </w:t>
-      </w:r>
-      <w:r>
-        <w:rPr>
-          <w:rFonts w:cstheme="minorHAnsi"/>
-          <w:w w:val="90"/>
-        </w:rPr>
-        <w:t>N°38/2018</w:t>
+        <w:t xml:space="preserve"> </w:t>
+      </w:r>
+      <w:r>
+        <w:rPr>
+          <w:rFonts w:ascii="Calibri" w:hAnsi="Calibri" w:cs="Calibri"/>
+          <w:w w:val="90"/>
+          <w:highlight w:val="green"/>
+        </w:rPr>
+        <w:t>${</w:t>
+      </w:r>
+      <w:proofErr w:type="spellStart"/>
+      <w:r>
+        <w:rPr>
+          <w:rFonts w:ascii="Calibri" w:hAnsi="Calibri" w:cs="Calibri"/>
+          <w:w w:val="90"/>
+          <w:highlight w:val="green"/>
+        </w:rPr>
+        <w:t>directorDecreto</w:t>
+      </w:r>
+      <w:proofErr w:type="spellEnd"/>
+      <w:r>
+        <w:rPr>
+          <w:rFonts w:ascii="Calibri" w:hAnsi="Calibri" w:cs="Calibri"/>
+          <w:w w:val="90"/>
+          <w:highlight w:val="green"/>
+        </w:rPr>
+        <w:t>}</w:t>
+      </w:r>
+      <w:r>
+        <w:rPr>
+          <w:rFonts w:ascii="Calibri" w:hAnsi="Calibri" w:cs="Calibri"/>
+          <w:w w:val="90"/>
+        </w:rPr>
+        <w:t>;</w:t>
+      </w:r>
+      <w:r>
+        <w:rPr>
+          <w:rFonts w:ascii="Calibri" w:hAnsi="Calibri" w:cs="Calibri"/>
+          <w:w w:val="90"/>
+        </w:rPr>
+        <w:t xml:space="preserve"> </w:t>
       </w:r>
       <w:r>
         <w:rPr>
           <w:rFonts w:ascii="Calibri" w:eastAsia="Calibri" w:hAnsi="Calibri" w:cs="Calibri"/>
           <w:w w:val="90"/>
         </w:rPr>
-        <w:t xml:space="preserve">, del Ministerio de Salud; </w:t>
-      </w:r>
+        <w:t>lo dispuesto en el artículo 55 bis, 56 y 57 inciso segundo de la Ley N</w:t>
+      </w:r>
+      <w:r>
+        <w:rPr>
+          <w:rFonts w:cstheme="minorHAnsi"/>
+          <w:color w:val="000000" w:themeColor="text1"/>
+          <w:w w:val="90"/>
+        </w:rPr>
+        <w:t>º</w:t>
+      </w:r>
+      <w:r>
+        <w:rPr>
+          <w:rFonts w:ascii="Calibri" w:eastAsia="Calibri" w:hAnsi="Calibri" w:cs="Calibri"/>
+          <w:w w:val="90"/>
+        </w:rPr>
+        <w:t>19.378; artículo 6 del Decreto Supremo N</w:t>
+      </w:r>
+      <w:r>
+        <w:rPr>
+          <w:rFonts w:cstheme="minorHAnsi"/>
+          <w:color w:val="000000" w:themeColor="text1"/>
+          <w:w w:val="90"/>
+        </w:rPr>
+        <w:t>º</w:t>
+      </w:r>
+      <w:r>
+        <w:rPr>
+          <w:rFonts w:ascii="Calibri" w:eastAsia="Calibri" w:hAnsi="Calibri" w:cs="Calibri"/>
+          <w:w w:val="90"/>
+        </w:rPr>
+        <w:t>118 del 2007, del Ministerio de Salud;</w:t>
+      </w:r>
+      <w:r>
+        <w:rPr>
+          <w:rFonts w:ascii="Calibri" w:hAnsi="Calibri" w:cs="Calibri"/>
+        </w:rPr>
+        <w:t xml:space="preserve"> </w:t>
+      </w:r>
+      <w:r>
+        <w:rPr>
+          <w:rFonts w:ascii="Calibri" w:hAnsi="Calibri" w:cs="Calibri"/>
+          <w:w w:val="90"/>
+        </w:rPr>
+        <w:t xml:space="preserve">Resolución Exenta </w:t>
+      </w:r>
+      <w:proofErr w:type="spellStart"/>
+      <w:r>
+        <w:rPr>
+          <w:rFonts w:ascii="Calibri" w:hAnsi="Calibri" w:cs="Calibri"/>
+          <w:w w:val="90"/>
+        </w:rPr>
+        <w:t>N</w:t>
+      </w:r>
+      <w:r>
+        <w:rPr>
+          <w:rFonts w:cstheme="minorHAnsi"/>
+          <w:color w:val="000000" w:themeColor="text1"/>
+          <w:w w:val="90"/>
+        </w:rPr>
+        <w:t>º</w:t>
+      </w:r>
+      <w:proofErr w:type="spellEnd"/>
       <w:r>
         <w:rPr>
           <w:rFonts w:ascii="Calibri" w:hAnsi="Calibri" w:cs="Calibri"/>
           <w:w w:val="90"/>
           <w:highlight w:val="green"/>
         </w:rPr>
-        <w:t>${directorDecreto}</w:t>
-      </w:r>
-      <w:r>
-        <w:rPr>
-          <w:rFonts w:ascii="Calibri" w:hAnsi="Calibri" w:cs="Calibri"/>
-          <w:w w:val="90"/>
-        </w:rPr>
-        <w:t>;</w:t>
+        <w:t>${</w:t>
+      </w:r>
+      <w:proofErr w:type="spellStart"/>
+      <w:r>
+        <w:rPr>
+          <w:rFonts w:ascii="Calibri" w:hAnsi="Calibri" w:cs="Calibri"/>
+          <w:w w:val="90"/>
+          <w:highlight w:val="green"/>
+        </w:rPr>
+        <w:t>numResolucion</w:t>
+      </w:r>
+      <w:proofErr w:type="spellEnd"/>
+      <w:r>
+        <w:rPr>
+          <w:rFonts w:ascii="Calibri" w:hAnsi="Calibri" w:cs="Calibri"/>
+          <w:w w:val="90"/>
+          <w:highlight w:val="green"/>
+        </w:rPr>
+        <w:t>}</w:t>
+      </w:r>
+      <w:r>
+        <w:rPr>
+          <w:rFonts w:ascii="Calibri" w:hAnsi="Calibri" w:cs="Calibri"/>
+          <w:w w:val="90"/>
+          <w:highlight w:val="green"/>
+        </w:rPr>
+        <w:t>/</w:t>
+      </w:r>
+      <w:r>
+        <w:rPr>
+          <w:rFonts w:ascii="Calibri" w:hAnsi="Calibri" w:cs="Calibri"/>
+          <w:w w:val="90"/>
+          <w:highlight w:val="green"/>
+        </w:rPr>
+        <w:t>${</w:t>
+      </w:r>
+      <w:proofErr w:type="spellStart"/>
+      <w:r>
+        <w:rPr>
+          <w:rFonts w:ascii="Calibri" w:hAnsi="Calibri" w:cs="Calibri"/>
+          <w:w w:val="90"/>
+          <w:highlight w:val="green"/>
+        </w:rPr>
+        <w:t>yearResolucion</w:t>
+      </w:r>
+      <w:proofErr w:type="spellEnd"/>
+      <w:r>
+        <w:rPr>
+          <w:rFonts w:ascii="Calibri" w:hAnsi="Calibri" w:cs="Calibri"/>
+          <w:w w:val="90"/>
+          <w:highlight w:val="green"/>
+        </w:rPr>
+        <w:t>}</w:t>
       </w:r>
       <w:r>
         <w:rPr>
@@ -356,10 +512,101 @@
       </w:r>
       <w:r>
         <w:rPr>
-          <w:rFonts w:ascii="Calibri" w:eastAsia="Calibri" w:hAnsi="Calibri" w:cs="Calibri"/>
-          <w:w w:val="90"/>
-        </w:rPr>
-        <w:t>lo dispuesto en el artículo 55 bis, 56 y 57 inciso segundo de la Ley N</w:t>
+          <w:rFonts w:ascii="Calibri" w:hAnsi="Calibri" w:cs="Calibri"/>
+          <w:w w:val="90"/>
+        </w:rPr>
+        <w:t>del Ministerio de Salud, que apr</w:t>
+      </w:r>
+      <w:r>
+        <w:rPr>
+          <w:rFonts w:ascii="Calibri" w:hAnsi="Calibri" w:cs="Calibri"/>
+          <w:w w:val="90"/>
+        </w:rPr>
+        <w:t>obó el</w:t>
+      </w:r>
+      <w:r>
+        <w:rPr>
+          <w:rFonts w:ascii="Calibri" w:hAnsi="Calibri" w:cs="Calibri"/>
+          <w:w w:val="90"/>
+        </w:rPr>
+        <w:t xml:space="preserve"> </w:t>
+      </w:r>
+      <w:r>
+        <w:rPr>
+          <w:rFonts w:ascii="Calibri" w:hAnsi="Calibri" w:cs="Calibri"/>
+          <w:w w:val="90"/>
+        </w:rPr>
+        <w:t>P</w:t>
+      </w:r>
+      <w:r>
+        <w:rPr>
+          <w:rFonts w:ascii="Calibri" w:hAnsi="Calibri" w:cs="Calibri"/>
+          <w:w w:val="90"/>
+        </w:rPr>
+        <w:t>rograma</w:t>
+      </w:r>
+      <w:r>
+        <w:rPr>
+          <w:rFonts w:ascii="Calibri" w:hAnsi="Calibri" w:cs="Calibri"/>
+          <w:w w:val="90"/>
+        </w:rPr>
+        <w:t xml:space="preserve"> de </w:t>
+      </w:r>
+      <w:r>
+        <w:rPr>
+          <w:rFonts w:ascii="Calibri" w:hAnsi="Calibri" w:cs="Calibri"/>
+          <w:w w:val="90"/>
+          <w:highlight w:val="green"/>
+        </w:rPr>
+        <w:t>${programa}</w:t>
+      </w:r>
+      <w:r>
+        <w:rPr>
+          <w:rFonts w:ascii="Calibri" w:hAnsi="Calibri" w:cs="Calibri"/>
+          <w:w w:val="90"/>
+        </w:rPr>
+        <w:t xml:space="preserve"> año </w:t>
+      </w:r>
+      <w:r>
+        <w:rPr>
+          <w:rFonts w:ascii="Calibri" w:hAnsi="Calibri" w:cs="Calibri"/>
+          <w:w w:val="90"/>
+          <w:highlight w:val="green"/>
+        </w:rPr>
+        <w:t>${</w:t>
+      </w:r>
+      <w:proofErr w:type="spellStart"/>
+      <w:r>
+        <w:rPr>
+          <w:rFonts w:ascii="Calibri" w:hAnsi="Calibri" w:cs="Calibri"/>
+          <w:w w:val="90"/>
+          <w:highlight w:val="green"/>
+        </w:rPr>
+        <w:t>periodoConvenio</w:t>
+      </w:r>
+      <w:proofErr w:type="spellEnd"/>
+      <w:r>
+        <w:rPr>
+          <w:rFonts w:ascii="Calibri" w:hAnsi="Calibri" w:cs="Calibri"/>
+          <w:w w:val="90"/>
+          <w:highlight w:val="green"/>
+        </w:rPr>
+        <w:t>}</w:t>
+      </w:r>
+      <w:r>
+        <w:rPr>
+          <w:rFonts w:ascii="Calibri" w:hAnsi="Calibri" w:cs="Calibri"/>
+          <w:w w:val="90"/>
+        </w:rPr>
+        <w:t xml:space="preserve">, Resolución Exenta </w:t>
+      </w:r>
+      <w:proofErr w:type="spellStart"/>
+      <w:r>
+        <w:rPr>
+          <w:rFonts w:ascii="Calibri" w:hAnsi="Calibri" w:cs="Calibri"/>
+          <w:w w:val="90"/>
+        </w:rPr>
+        <w:t>N</w:t>
       </w:r>
       <w:r>
         <w:rPr>
@@ -369,70 +616,39 @@
         </w:rPr>
         <w:t>º</w:t>
       </w:r>
-      <w:r>
-        <w:rPr>
-          <w:rFonts w:ascii="Calibri" w:eastAsia="Calibri" w:hAnsi="Calibri" w:cs="Calibri"/>
-          <w:w w:val="90"/>
-        </w:rPr>
-        <w:t>19.378; artículo 6 del Decreto Supremo N</w:t>
-      </w:r>
-      <w:r>
-        <w:rPr>
-          <w:rFonts w:cstheme="minorHAnsi"/>
-          <w:color w:val="000000" w:themeColor="text1"/>
-          <w:w w:val="90"/>
-        </w:rPr>
-        <w:t>º</w:t>
-      </w:r>
-      <w:r>
-        <w:rPr>
-          <w:rFonts w:ascii="Calibri" w:eastAsia="Calibri" w:hAnsi="Calibri" w:cs="Calibri"/>
-          <w:w w:val="90"/>
-        </w:rPr>
-        <w:t>118 del 2007, del Ministerio de Salud;</w:t>
-      </w:r>
-      <w:r>
-        <w:rPr>
-          <w:rFonts w:ascii="Calibri" w:hAnsi="Calibri" w:cs="Calibri"/>
-        </w:rPr>
-        <w:t xml:space="preserve"> </w:t>
-      </w:r>
-      <w:r>
-        <w:rPr>
-          <w:rFonts w:ascii="Calibri" w:hAnsi="Calibri" w:cs="Calibri"/>
-          <w:w w:val="90"/>
-        </w:rPr>
-        <w:t xml:space="preserve">Resolución Exenta </w:t>
-      </w:r>
-      <w:r>
-        <w:rPr>
-          <w:rFonts w:ascii="Calibri" w:hAnsi="Calibri" w:cs="Calibri"/>
-          <w:w w:val="90"/>
-        </w:rPr>
-        <w:t>N</w:t>
-      </w:r>
-      <w:r>
-        <w:rPr>
-          <w:rFonts w:cstheme="minorHAnsi"/>
-          <w:color w:val="000000" w:themeColor="text1"/>
-          <w:w w:val="90"/>
-        </w:rPr>
-        <w:t>º</w:t>
-      </w:r>
+      <w:proofErr w:type="spellEnd"/>
       <w:r>
         <w:rPr>
           <w:rFonts w:ascii="Calibri" w:hAnsi="Calibri" w:cs="Calibri"/>
           <w:w w:val="90"/>
           <w:highlight w:val="green"/>
         </w:rPr>
-        <w:t>${numResolucion}</w:t>
-      </w:r>
+        <w:t>${</w:t>
+      </w:r>
+      <w:proofErr w:type="spellStart"/>
       <w:r>
         <w:rPr>
           <w:rFonts w:ascii="Calibri" w:hAnsi="Calibri" w:cs="Calibri"/>
           <w:w w:val="90"/>
           <w:highlight w:val="green"/>
         </w:rPr>
+        <w:t>numResourceResolucion</w:t>
+      </w:r>
+      <w:proofErr w:type="spellEnd"/>
+      <w:r>
+        <w:rPr>
+          <w:rFonts w:ascii="Calibri" w:hAnsi="Calibri" w:cs="Calibri"/>
+          <w:w w:val="90"/>
+          <w:highlight w:val="green"/>
+        </w:rPr>
+        <w:t>}</w:t>
+      </w:r>
+      <w:r>
+        <w:rPr>
+          <w:rFonts w:ascii="Calibri" w:hAnsi="Calibri" w:cs="Calibri"/>
+          <w:w w:val="90"/>
+          <w:highlight w:val="green"/>
+        </w:rPr>
         <w:t>/</w:t>
       </w:r>
       <w:r>
@@ -441,71 +657,16 @@
           <w:w w:val="90"/>
           <w:highlight w:val="green"/>
         </w:rPr>
-        <w:t>${yearResolucion}</w:t>
-      </w:r>
-      <w:r>
-        <w:rPr>
-          <w:rFonts w:ascii="Calibri" w:hAnsi="Calibri" w:cs="Calibri"/>
-          <w:w w:val="90"/>
-        </w:rPr>
-        <w:t xml:space="preserve"> </w:t>
-      </w:r>
-      <w:r>
-        <w:rPr>
-          <w:rFonts w:ascii="Calibri" w:hAnsi="Calibri" w:cs="Calibri"/>
-          <w:w w:val="90"/>
-        </w:rPr>
-        <w:t>del Ministerio de Salud, que apr</w:t>
-      </w:r>
-      <w:r>
-        <w:rPr>
-          <w:rFonts w:ascii="Calibri" w:hAnsi="Calibri" w:cs="Calibri"/>
-          <w:w w:val="90"/>
-        </w:rPr>
-        <w:t>obó el</w:t>
-      </w:r>
-      <w:r>
-        <w:rPr>
-          <w:rFonts w:ascii="Calibri" w:hAnsi="Calibri" w:cs="Calibri"/>
-          <w:w w:val="90"/>
-        </w:rPr>
-        <w:t xml:space="preserve"> </w:t>
-      </w:r>
-      <w:r>
-        <w:rPr>
-          <w:rFonts w:ascii="Calibri" w:hAnsi="Calibri" w:cs="Calibri"/>
-          <w:w w:val="90"/>
-        </w:rPr>
-        <w:t>P</w:t>
-      </w:r>
-      <w:r>
-        <w:rPr>
-          <w:rFonts w:ascii="Calibri" w:hAnsi="Calibri" w:cs="Calibri"/>
-          <w:w w:val="90"/>
-        </w:rPr>
-        <w:t>rograma</w:t>
-      </w:r>
-      <w:r>
-        <w:rPr>
-          <w:rFonts w:ascii="Calibri" w:hAnsi="Calibri" w:cs="Calibri"/>
-          <w:w w:val="90"/>
-        </w:rPr>
-        <w:t xml:space="preserve"> de </w:t>
-      </w:r>
+        <w:t>${</w:t>
+      </w:r>
+      <w:proofErr w:type="spellStart"/>
       <w:r>
         <w:rPr>
           <w:rFonts w:ascii="Calibri" w:hAnsi="Calibri" w:cs="Calibri"/>
           <w:w w:val="90"/>
           <w:highlight w:val="green"/>
         </w:rPr>
-        <w:t>${programa}</w:t>
-      </w:r>
-      <w:r>
-        <w:rPr>
-          <w:rFonts w:ascii="Calibri" w:hAnsi="Calibri" w:cs="Calibri"/>
-          <w:w w:val="90"/>
-        </w:rPr>
-        <w:t xml:space="preserve"> año </w:t>
+        <w:t>year</w:t>
       </w:r>
       <w:r>
         <w:rPr>
@@ -513,69 +674,16 @@
           <w:w w:val="90"/>
           <w:highlight w:val="green"/>
         </w:rPr>
-        <w:t>${periodoConvenio}</w:t>
-      </w:r>
-      <w:r>
-        <w:rPr>
-          <w:rFonts w:ascii="Calibri" w:hAnsi="Calibri" w:cs="Calibri"/>
-          <w:w w:val="90"/>
-        </w:rPr>
-        <w:t xml:space="preserve">, Resolución Exenta </w:t>
-      </w:r>
-      <w:r>
-        <w:rPr>
-          <w:rFonts w:ascii="Calibri" w:hAnsi="Calibri" w:cs="Calibri"/>
-          <w:w w:val="90"/>
-        </w:rPr>
-        <w:t>N</w:t>
-      </w:r>
-      <w:r>
-        <w:rPr>
-          <w:rFonts w:cstheme="minorHAnsi"/>
-          <w:color w:val="000000" w:themeColor="text1"/>
-          <w:w w:val="90"/>
-        </w:rPr>
-        <w:t>º</w:t>
-      </w:r>
+        <w:t>ResourceResolucion</w:t>
+      </w:r>
+      <w:proofErr w:type="spellEnd"/>
       <w:r>
         <w:rPr>
           <w:rFonts w:ascii="Calibri" w:hAnsi="Calibri" w:cs="Calibri"/>
           <w:w w:val="90"/>
           <w:highlight w:val="green"/>
         </w:rPr>
-        <w:t>${numResourceResolucion}</w:t>
-      </w:r>
-      <w:r>
-        <w:rPr>
-          <w:rFonts w:ascii="Calibri" w:hAnsi="Calibri" w:cs="Calibri"/>
-          <w:w w:val="90"/>
-          <w:highlight w:val="green"/>
-        </w:rPr>
-        <w:t>/</w:t>
-      </w:r>
-      <w:r>
-        <w:rPr>
-          <w:rFonts w:ascii="Calibri" w:hAnsi="Calibri" w:cs="Calibri"/>
-          <w:w w:val="90"/>
-          <w:highlight w:val="green"/>
-        </w:rPr>
-        <w:t>${</w:t>
-      </w:r>
-      <w:r>
-        <w:rPr>
-          <w:rFonts w:ascii="Calibri" w:hAnsi="Calibri" w:cs="Calibri"/>
-          <w:w w:val="90"/>
-          <w:highlight w:val="green"/>
-        </w:rPr>
-        <w:t>year</w:t>
-      </w:r>
-      <w:r>
-        <w:rPr>
-          <w:rFonts w:ascii="Calibri" w:hAnsi="Calibri" w:cs="Calibri"/>
-          <w:w w:val="90"/>
-          <w:highlight w:val="green"/>
-        </w:rPr>
-        <w:t>ResourceResolucion}</w:t>
+        <w:t>}</w:t>
       </w:r>
       <w:r>
         <w:rPr>
@@ -796,12 +904,14 @@
         </w:rPr>
         <w:t xml:space="preserve">Resolución Exenta </w:t>
       </w:r>
+      <w:proofErr w:type="spellStart"/>
       <w:r>
         <w:rPr>
           <w:rFonts w:cstheme="minorHAnsi"/>
         </w:rPr>
         <w:t>N°</w:t>
       </w:r>
+      <w:proofErr w:type="spellEnd"/>
       <w:r>
         <w:rPr>
           <w:rFonts w:cstheme="minorHAnsi"/>
@@ -814,7 +924,23 @@
           <w:rFonts w:cstheme="minorHAnsi"/>
           <w:highlight w:val="green"/>
         </w:rPr>
-        <w:t>{numResolucion}</w:t>
+        <w:t>{</w:t>
+      </w:r>
+      <w:proofErr w:type="spellStart"/>
+      <w:r>
+        <w:rPr>
+          <w:rFonts w:cstheme="minorHAnsi"/>
+          <w:highlight w:val="green"/>
+        </w:rPr>
+        <w:t>numResolucion</w:t>
+      </w:r>
+      <w:proofErr w:type="spellEnd"/>
+      <w:r>
+        <w:rPr>
+          <w:rFonts w:cstheme="minorHAnsi"/>
+          <w:highlight w:val="green"/>
+        </w:rPr>
+        <w:t>}</w:t>
       </w:r>
       <w:r>
         <w:rPr>
@@ -833,7 +959,23 @@
           <w:rFonts w:cstheme="minorHAnsi"/>
           <w:highlight w:val="green"/>
         </w:rPr>
-        <w:t>${fechaResolucion}</w:t>
+        <w:t>${</w:t>
+      </w:r>
+      <w:proofErr w:type="spellStart"/>
+      <w:r>
+        <w:rPr>
+          <w:rFonts w:cstheme="minorHAnsi"/>
+          <w:highlight w:val="green"/>
+        </w:rPr>
+        <w:t>fechaResolucion</w:t>
+      </w:r>
+      <w:proofErr w:type="spellEnd"/>
+      <w:r>
+        <w:rPr>
+          <w:rFonts w:cstheme="minorHAnsi"/>
+          <w:highlight w:val="green"/>
+        </w:rPr>
+        <w:t>}</w:t>
       </w:r>
       <w:r>
         <w:rPr>
@@ -910,7 +1052,27 @@
           <w:bCs/>
           <w:highlight w:val="green"/>
         </w:rPr>
-        <w:t xml:space="preserve"> ${periodoConvenio}</w:t>
+        <w:t xml:space="preserve"> ${</w:t>
+      </w:r>
+      <w:proofErr w:type="spellStart"/>
+      <w:r>
+        <w:rPr>
+          <w:rFonts w:cstheme="minorHAnsi"/>
+          <w:b/>
+          <w:bCs/>
+          <w:highlight w:val="green"/>
+        </w:rPr>
+        <w:t>periodoConvenio</w:t>
+      </w:r>
+      <w:proofErr w:type="spellEnd"/>
+      <w:r>
+        <w:rPr>
+          <w:rFonts w:cstheme="minorHAnsi"/>
+          <w:b/>
+          <w:bCs/>
+          <w:highlight w:val="green"/>
+        </w:rPr>
+        <w:t>}</w:t>
       </w:r>
       <w:r>
         <w:rPr>
@@ -1003,12 +1165,14 @@
         </w:rPr>
         <w:t xml:space="preserve">Resolución Exenta </w:t>
       </w:r>
+      <w:proofErr w:type="spellStart"/>
       <w:r>
         <w:rPr>
           <w:rFonts w:cstheme="minorHAnsi"/>
         </w:rPr>
         <w:t>N°</w:t>
       </w:r>
+      <w:proofErr w:type="spellEnd"/>
       <w:r>
         <w:rPr>
           <w:rFonts w:cstheme="minorHAnsi"/>
@@ -1016,6 +1180,7 @@
         </w:rPr>
         <w:t>${</w:t>
       </w:r>
+      <w:proofErr w:type="spellStart"/>
       <w:r>
         <w:rPr>
           <w:rFonts w:cstheme="minorHAnsi"/>
@@ -1023,6 +1188,7 @@
         </w:rPr>
         <w:t>numResourceResolucion</w:t>
       </w:r>
+      <w:proofErr w:type="spellEnd"/>
       <w:r>
         <w:rPr>
           <w:rFonts w:cstheme="minorHAnsi"/>
@@ -1047,7 +1213,23 @@
           <w:rFonts w:cstheme="minorHAnsi"/>
           <w:highlight w:val="green"/>
         </w:rPr>
-        <w:t>${fechaResourceResolucion}</w:t>
+        <w:t>${</w:t>
+      </w:r>
+      <w:proofErr w:type="spellStart"/>
+      <w:r>
+        <w:rPr>
+          <w:rFonts w:cstheme="minorHAnsi"/>
+          <w:highlight w:val="green"/>
+        </w:rPr>
+        <w:t>fechaResourceResolucion</w:t>
+      </w:r>
+      <w:proofErr w:type="spellEnd"/>
+      <w:r>
+        <w:rPr>
+          <w:rFonts w:cstheme="minorHAnsi"/>
+          <w:highlight w:val="green"/>
+        </w:rPr>
+        <w:t>}</w:t>
       </w:r>
       <w:r>
         <w:rPr>
@@ -1176,7 +1358,23 @@
           <w:rFonts w:ascii="Calibri" w:hAnsi="Calibri" w:cs="Calibri"/>
           <w:highlight w:val="green"/>
         </w:rPr>
-        <w:t>${fechaConvenio}</w:t>
+        <w:t>${</w:t>
+      </w:r>
+      <w:proofErr w:type="spellStart"/>
+      <w:r>
+        <w:rPr>
+          <w:rFonts w:ascii="Calibri" w:hAnsi="Calibri" w:cs="Calibri"/>
+          <w:highlight w:val="green"/>
+        </w:rPr>
+        <w:t>fechaConvenio</w:t>
+      </w:r>
+      <w:proofErr w:type="spellEnd"/>
+      <w:r>
+        <w:rPr>
+          <w:rFonts w:ascii="Calibri" w:hAnsi="Calibri" w:cs="Calibri"/>
+          <w:highlight w:val="green"/>
+        </w:rPr>
+        <w:t>}</w:t>
       </w:r>
       <w:r>
         <w:rPr>
@@ -1207,7 +1405,23 @@
           <w:rFonts w:cstheme="minorHAnsi"/>
           <w:highlight w:val="yellow"/>
         </w:rPr>
-        <w:t>${ilustreTitulo}</w:t>
+        <w:t>${</w:t>
+      </w:r>
+      <w:proofErr w:type="spellStart"/>
+      <w:r>
+        <w:rPr>
+          <w:rFonts w:cstheme="minorHAnsi"/>
+          <w:highlight w:val="yellow"/>
+        </w:rPr>
+        <w:t>ilustreTitulo</w:t>
+      </w:r>
+      <w:proofErr w:type="spellEnd"/>
+      <w:r>
+        <w:rPr>
+          <w:rFonts w:cstheme="minorHAnsi"/>
+          <w:highlight w:val="yellow"/>
+        </w:rPr>
+        <w:t>}</w:t>
       </w:r>
       <w:r>
         <w:rPr>
@@ -1257,49 +1471,9 @@
           <w:bCs/>
           <w:highlight w:val="green"/>
         </w:rPr>
-        <w:t>$${totalConvenio} (${totalConvenioLetras})</w:t>
-      </w:r>
-      <w:r>
-        <w:rPr>
-          <w:rFonts w:ascii="Calibri" w:hAnsi="Calibri" w:cs="Calibri"/>
-          <w:b/>
-          <w:bCs/>
-        </w:rPr>
-        <w:t xml:space="preserve">, </w:t>
-      </w:r>
-      <w:r>
-        <w:rPr>
-          <w:rFonts w:cstheme="minorHAnsi"/>
-        </w:rPr>
-        <w:t xml:space="preserve">para realizar las acciones de apoyo relativas al </w:t>
-      </w:r>
-      <w:r>
-        <w:rPr>
-          <w:rFonts w:cstheme="minorHAnsi"/>
-        </w:rPr>
-        <w:t>“</w:t>
-      </w:r>
-      <w:r>
-        <w:rPr>
-          <w:rFonts w:cstheme="minorHAnsi"/>
-          <w:b/>
-        </w:rPr>
-        <w:t>P</w:t>
-      </w:r>
-      <w:r>
-        <w:rPr>
-          <w:rFonts w:cstheme="minorHAnsi"/>
-          <w:b/>
-        </w:rPr>
-        <w:t>ROGRAMA</w:t>
-      </w:r>
-      <w:r>
-        <w:rPr>
-          <w:rFonts w:cstheme="minorHAnsi"/>
-          <w:b/>
-        </w:rPr>
-        <w:t xml:space="preserve"> </w:t>
-      </w:r>
+        <w:t>$${</w:t>
+      </w:r>
+      <w:proofErr w:type="spellStart"/>
       <w:r>
         <w:rPr>
           <w:rFonts w:ascii="Calibri" w:hAnsi="Calibri" w:cs="Calibri"/>
@@ -1307,16 +1481,9 @@
           <w:bCs/>
           <w:highlight w:val="green"/>
         </w:rPr>
-        <w:t>${programa}</w:t>
-      </w:r>
-      <w:r>
-        <w:rPr>
-          <w:rFonts w:ascii="Calibri" w:hAnsi="Calibri" w:cs="Calibri"/>
-          <w:b/>
-          <w:bCs/>
-        </w:rPr>
-        <w:t xml:space="preserve"> AÑO </w:t>
-      </w:r>
+        <w:t>totalConvenio</w:t>
+      </w:r>
+      <w:proofErr w:type="spellEnd"/>
       <w:r>
         <w:rPr>
           <w:rFonts w:ascii="Calibri" w:hAnsi="Calibri" w:cs="Calibri"/>
@@ -1324,8 +1491,9 @@
           <w:bCs/>
           <w:highlight w:val="green"/>
         </w:rPr>
-        <w:t>${</w:t>
-      </w:r>
+        <w:t>} (${</w:t>
+      </w:r>
+      <w:proofErr w:type="spellStart"/>
       <w:r>
         <w:rPr>
           <w:rFonts w:ascii="Calibri" w:hAnsi="Calibri" w:cs="Calibri"/>
@@ -1333,8 +1501,9 @@
           <w:bCs/>
           <w:highlight w:val="green"/>
         </w:rPr>
-        <w:t>periodo</w:t>
-      </w:r>
+        <w:t>totalConvenioLetras</w:t>
+      </w:r>
+      <w:proofErr w:type="spellEnd"/>
       <w:r>
         <w:rPr>
           <w:rFonts w:ascii="Calibri" w:hAnsi="Calibri" w:cs="Calibri"/>
@@ -1342,7 +1511,103 @@
           <w:bCs/>
           <w:highlight w:val="green"/>
         </w:rPr>
-        <w:t>Convenio}</w:t>
+        <w:t>})</w:t>
+      </w:r>
+      <w:r>
+        <w:rPr>
+          <w:rFonts w:ascii="Calibri" w:hAnsi="Calibri" w:cs="Calibri"/>
+          <w:b/>
+          <w:bCs/>
+        </w:rPr>
+        <w:t xml:space="preserve">, </w:t>
+      </w:r>
+      <w:r>
+        <w:rPr>
+          <w:rFonts w:cstheme="minorHAnsi"/>
+        </w:rPr>
+        <w:t xml:space="preserve">para realizar las acciones de apoyo relativas al </w:t>
+      </w:r>
+      <w:r>
+        <w:rPr>
+          <w:rFonts w:cstheme="minorHAnsi"/>
+        </w:rPr>
+        <w:t>“</w:t>
+      </w:r>
+      <w:r>
+        <w:rPr>
+          <w:rFonts w:cstheme="minorHAnsi"/>
+          <w:b/>
+        </w:rPr>
+        <w:t>P</w:t>
+      </w:r>
+      <w:r>
+        <w:rPr>
+          <w:rFonts w:cstheme="minorHAnsi"/>
+          <w:b/>
+        </w:rPr>
+        <w:t>ROGRAMA</w:t>
+      </w:r>
+      <w:r>
+        <w:rPr>
+          <w:rFonts w:cstheme="minorHAnsi"/>
+          <w:b/>
+        </w:rPr>
+        <w:t xml:space="preserve"> </w:t>
+      </w:r>
+      <w:r>
+        <w:rPr>
+          <w:rFonts w:ascii="Calibri" w:hAnsi="Calibri" w:cs="Calibri"/>
+          <w:b/>
+          <w:bCs/>
+          <w:highlight w:val="green"/>
+        </w:rPr>
+        <w:t>${programa}</w:t>
+      </w:r>
+      <w:r>
+        <w:rPr>
+          <w:rFonts w:ascii="Calibri" w:hAnsi="Calibri" w:cs="Calibri"/>
+          <w:b/>
+          <w:bCs/>
+        </w:rPr>
+        <w:t xml:space="preserve"> AÑO </w:t>
+      </w:r>
+      <w:r>
+        <w:rPr>
+          <w:rFonts w:ascii="Calibri" w:hAnsi="Calibri" w:cs="Calibri"/>
+          <w:b/>
+          <w:bCs/>
+          <w:highlight w:val="green"/>
+        </w:rPr>
+        <w:t>${</w:t>
+      </w:r>
+      <w:proofErr w:type="spellStart"/>
+      <w:r>
+        <w:rPr>
+          <w:rFonts w:ascii="Calibri" w:hAnsi="Calibri" w:cs="Calibri"/>
+          <w:b/>
+          <w:bCs/>
+          <w:highlight w:val="green"/>
+        </w:rPr>
+        <w:t>periodo</w:t>
+      </w:r>
+      <w:r>
+        <w:rPr>
+          <w:rFonts w:ascii="Calibri" w:hAnsi="Calibri" w:cs="Calibri"/>
+          <w:b/>
+          <w:bCs/>
+          <w:highlight w:val="green"/>
+        </w:rPr>
+        <w:t>Convenio</w:t>
+      </w:r>
+      <w:proofErr w:type="spellEnd"/>
+      <w:r>
+        <w:rPr>
+          <w:rFonts w:ascii="Calibri" w:hAnsi="Calibri" w:cs="Calibri"/>
+          <w:b/>
+          <w:bCs/>
+          <w:highlight w:val="green"/>
+        </w:rPr>
+        <w:t>}</w:t>
       </w:r>
       <w:r>
         <w:rPr>
@@ -1574,7 +1839,27 @@
           <w:bCs/>
           <w:highlight w:val="green"/>
         </w:rPr>
-        <w:t>${periodoConvenio}</w:t>
+        <w:t>${</w:t>
+      </w:r>
+      <w:proofErr w:type="spellStart"/>
+      <w:r>
+        <w:rPr>
+          <w:rFonts w:cstheme="minorHAnsi"/>
+          <w:b/>
+          <w:bCs/>
+          <w:highlight w:val="green"/>
+        </w:rPr>
+        <w:t>periodoConvenio</w:t>
+      </w:r>
+      <w:proofErr w:type="spellEnd"/>
+      <w:r>
+        <w:rPr>
+          <w:rFonts w:cstheme="minorHAnsi"/>
+          <w:b/>
+          <w:bCs/>
+          <w:highlight w:val="green"/>
+        </w:rPr>
+        <w:t>}</w:t>
       </w:r>
       <w:r>
         <w:rPr>
@@ -1614,7 +1899,23 @@
           <w:rFonts w:ascii="Calibri" w:hAnsi="Calibri" w:cs="Calibri"/>
           <w:highlight w:val="green"/>
         </w:rPr>
-        <w:t>${fechaConvenio}</w:t>
+        <w:t>${</w:t>
+      </w:r>
+      <w:proofErr w:type="spellStart"/>
+      <w:r>
+        <w:rPr>
+          <w:rFonts w:ascii="Calibri" w:hAnsi="Calibri" w:cs="Calibri"/>
+          <w:highlight w:val="green"/>
+        </w:rPr>
+        <w:t>fechaConvenio</w:t>
+      </w:r>
+      <w:proofErr w:type="spellEnd"/>
+      <w:r>
+        <w:rPr>
+          <w:rFonts w:ascii="Calibri" w:hAnsi="Calibri" w:cs="Calibri"/>
+          <w:highlight w:val="green"/>
+        </w:rPr>
+        <w:t>}</w:t>
       </w:r>
       <w:r>
         <w:rPr>
@@ -1627,7 +1928,23 @@
           <w:rFonts w:cstheme="minorHAnsi"/>
           <w:highlight w:val="yellow"/>
         </w:rPr>
-        <w:t>${ilustreTitulo}</w:t>
+        <w:t>${</w:t>
+      </w:r>
+      <w:proofErr w:type="spellStart"/>
+      <w:r>
+        <w:rPr>
+          <w:rFonts w:cstheme="minorHAnsi"/>
+          <w:highlight w:val="yellow"/>
+        </w:rPr>
+        <w:t>ilustreTitulo</w:t>
+      </w:r>
+      <w:proofErr w:type="spellEnd"/>
+      <w:r>
+        <w:rPr>
+          <w:rFonts w:cstheme="minorHAnsi"/>
+          <w:highlight w:val="yellow"/>
+        </w:rPr>
+        <w:t>}</w:t>
       </w:r>
       <w:r>
         <w:rPr>
@@ -1981,14 +2298,14 @@
         <v:path o:extrusionok="f" gradientshapeok="t" o:connecttype="rect"/>
         <o:lock v:ext="edit" aspectratio="t"/>
       </v:shapetype>
-      <v:shape id="_x0000_i1370" type="#_x0000_t75" style="width:199.5pt;height:199.5pt" o:bullet="t">
+      <v:shape id="_x0000_i1030" type="#_x0000_t75" style="width:199.5pt;height:199.5pt" o:bullet="t">
         <v:imagedata r:id="rId1" o:title="email"/>
       </v:shape>
     </w:pict>
   </w:numPicBullet>
   <w:numPicBullet w:numPicBulletId="1">
     <w:pict>
-      <v:shape id="_x0000_i1371" type="#_x0000_t75" style="width:225.75pt;height:273pt" o:bullet="t">
+      <v:shape id="_x0000_i1031" type="#_x0000_t75" style="width:225.75pt;height:273pt" o:bullet="t">
         <v:imagedata r:id="rId2" o:title="CORREO"/>
       </v:shape>
     </w:pict>

</xml_diff>